<commit_message>
html+css has been modified
</commit_message>
<xml_diff>
--- a/两阶段三阶段提交协议.docx
+++ b/两阶段三阶段提交协议.docx
@@ -81,6 +81,12 @@
         </w:rPr>
         <w:t>提交请求阶段</w:t>
       </w:r>
+      <w:r>
+        <w:rPr>
+          <w:rFonts w:hint="eastAsia"/>
+        </w:rPr>
+        <w:t>（prepare）</w:t>
+      </w:r>
     </w:p>
     <w:p>
       <w:pPr>
@@ -135,6 +141,12 @@
         </w:rPr>
         <w:t>提交执行阶段</w:t>
       </w:r>
+      <w:r>
+        <w:rPr>
+          <w:rFonts w:hint="eastAsia"/>
+        </w:rPr>
+        <w:t>（commit）</w:t>
+      </w:r>
     </w:p>
     <w:p>
       <w:pPr>
@@ -174,15 +186,14 @@
       </w:pPr>
       <w:r>
         <w:rPr>
-          <w:rFonts w:hint="eastAsia"/>
           <w:noProof/>
         </w:rPr>
         <w:lastRenderedPageBreak/>
         <w:drawing>
-          <wp:inline distT="0" distB="0" distL="0" distR="0" wp14:anchorId="31CE2EBB" wp14:editId="693F4644">
-            <wp:extent cx="3403600" cy="3035300"/>
+          <wp:inline distT="0" distB="0" distL="0" distR="0" wp14:anchorId="5774281D" wp14:editId="1E33BCED">
+            <wp:extent cx="4267796" cy="4363059"/>
             <wp:effectExtent l="0" t="0" r="0" b="0"/>
-            <wp:docPr id="1" name="图片 1" descr="图示&#10;&#10;描述已自动生成"/>
+            <wp:docPr id="1" name="图片 1"/>
             <wp:cNvGraphicFramePr>
               <a:graphicFrameLocks xmlns:a="http://schemas.openxmlformats.org/drawingml/2006/main" noChangeAspect="1"/>
             </wp:cNvGraphicFramePr>
@@ -190,17 +201,11 @@
               <a:graphicData uri="http://schemas.openxmlformats.org/drawingml/2006/picture">
                 <pic:pic xmlns:pic="http://schemas.openxmlformats.org/drawingml/2006/picture">
                   <pic:nvPicPr>
-                    <pic:cNvPr id="1" name="图片 1" descr="图示&#10;&#10;描述已自动生成"/>
+                    <pic:cNvPr id="1" name=""/>
                     <pic:cNvPicPr/>
                   </pic:nvPicPr>
                   <pic:blipFill>
-                    <a:blip r:embed="rId5">
-                      <a:extLst>
-                        <a:ext uri="{28A0092B-C50C-407E-A947-70E740481C1C}">
-                          <a14:useLocalDpi xmlns:a14="http://schemas.microsoft.com/office/drawing/2010/main" val="0"/>
-                        </a:ext>
-                      </a:extLst>
-                    </a:blip>
+                    <a:blip r:embed="rId5"/>
                     <a:stretch>
                       <a:fillRect/>
                     </a:stretch>
@@ -208,7 +213,7 @@
                   <pic:spPr>
                     <a:xfrm>
                       <a:off x="0" y="0"/>
-                      <a:ext cx="3403600" cy="3035300"/>
+                      <a:ext cx="4267796" cy="4363059"/>
                     </a:xfrm>
                     <a:prstGeom prst="rect">
                       <a:avLst/>
@@ -280,11 +285,6 @@
       </w:r>
     </w:p>
     <w:p>
-      <w:pPr>
-        <w:rPr>
-          <w:rFonts w:hint="eastAsia"/>
-        </w:rPr>
-      </w:pPr>
       <w:r>
         <w:rPr>
           <w:rFonts w:hint="eastAsia"/>
@@ -371,7 +371,14 @@
         <w:rPr>
           <w:rFonts w:hint="eastAsia"/>
         </w:rPr>
-        <w:t>运行了程序之后，在浏览器地址框输入</w:t>
+        <w:t>运行了程序之后，在浏览器地址框</w:t>
+      </w:r>
+      <w:r>
+        <w:rPr>
+          <w:rFonts w:hint="eastAsia"/>
+        </w:rPr>
+        <w:lastRenderedPageBreak/>
+        <w:t>输入</w:t>
       </w:r>
       <w:r>
         <w:rPr>
@@ -433,13 +440,7 @@
         <w:t>多个参与者，通过点击模拟两阶段协议。</w:t>
       </w:r>
     </w:p>
-    <w:p>
-      <w:pPr>
-        <w:rPr>
-          <w:rFonts w:hint="eastAsia"/>
-        </w:rPr>
-      </w:pPr>
-    </w:p>
+    <w:p/>
     <w:p>
       <w:pPr>
         <w:pStyle w:val="4"/>
@@ -448,7 +449,6 @@
         <w:rPr>
           <w:rFonts w:hint="eastAsia"/>
         </w:rPr>
-        <w:lastRenderedPageBreak/>
         <w:t>实验</w:t>
       </w:r>
     </w:p>
@@ -461,21 +461,12 @@
       </w:r>
     </w:p>
     <w:p>
-      <w:pPr>
-        <w:rPr>
-          <w:rFonts w:hint="eastAsia"/>
-        </w:rPr>
-      </w:pPr>
-      <w:r>
-        <w:rPr>
-          <w:rFonts w:hint="eastAsia"/>
-          <w:noProof/>
-        </w:rPr>
+      <w:r>
         <w:drawing>
-          <wp:inline distT="0" distB="0" distL="0" distR="0" wp14:anchorId="2296B7C7" wp14:editId="6BEF1F72">
-            <wp:extent cx="5274310" cy="1996440"/>
-            <wp:effectExtent l="0" t="0" r="2540" b="3810"/>
-            <wp:docPr id="2" name="图片 2" descr="图形用户界面&#10;&#10;描述已自动生成"/>
+          <wp:inline distT="0" distB="0" distL="0" distR="0" wp14:anchorId="753A6ED7" wp14:editId="20CC075A">
+            <wp:extent cx="5274310" cy="2947670"/>
+            <wp:effectExtent l="0" t="0" r="2540" b="5080"/>
+            <wp:docPr id="8" name="图片 8" descr="图形用户界面&#10;&#10;描述已自动生成"/>
             <wp:cNvGraphicFramePr>
               <a:graphicFrameLocks xmlns:a="http://schemas.openxmlformats.org/drawingml/2006/main" noChangeAspect="1"/>
             </wp:cNvGraphicFramePr>
@@ -483,17 +474,11 @@
               <a:graphicData uri="http://schemas.openxmlformats.org/drawingml/2006/picture">
                 <pic:pic xmlns:pic="http://schemas.openxmlformats.org/drawingml/2006/picture">
                   <pic:nvPicPr>
-                    <pic:cNvPr id="2" name="图片 2" descr="图形用户界面&#10;&#10;描述已自动生成"/>
+                    <pic:cNvPr id="8" name="图片 8" descr="图形用户界面&#10;&#10;描述已自动生成"/>
                     <pic:cNvPicPr/>
                   </pic:nvPicPr>
                   <pic:blipFill>
-                    <a:blip r:embed="rId6">
-                      <a:extLst>
-                        <a:ext uri="{28A0092B-C50C-407E-A947-70E740481C1C}">
-                          <a14:useLocalDpi xmlns:a14="http://schemas.microsoft.com/office/drawing/2010/main" val="0"/>
-                        </a:ext>
-                      </a:extLst>
-                    </a:blip>
+                    <a:blip r:embed="rId6"/>
                     <a:stretch>
                       <a:fillRect/>
                     </a:stretch>
@@ -501,7 +486,7 @@
                   <pic:spPr>
                     <a:xfrm>
                       <a:off x="0" y="0"/>
-                      <a:ext cx="5274310" cy="1996440"/>
+                      <a:ext cx="5274310" cy="2947670"/>
                     </a:xfrm>
                     <a:prstGeom prst="rect">
                       <a:avLst/>
@@ -526,16 +511,23 @@
       </w:r>
     </w:p>
     <w:p>
-      <w:pPr>
-        <w:rPr>
-          <w:rFonts w:hint="eastAsia"/>
-        </w:rPr>
-      </w:pPr>
-      <w:r>
-        <w:rPr>
-          <w:rFonts w:hint="eastAsia"/>
-        </w:rPr>
-        <w:t>将run这个变量修改为1</w:t>
+      <w:r>
+        <w:rPr>
+          <w:rFonts w:hint="eastAsia"/>
+        </w:rPr>
+        <w:t>将</w:t>
+      </w:r>
+      <w:r>
+        <w:rPr>
+          <w:rFonts w:hint="eastAsia"/>
+        </w:rPr>
+        <w:t>weight</w:t>
+      </w:r>
+      <w:r>
+        <w:rPr>
+          <w:rFonts w:hint="eastAsia"/>
+        </w:rPr>
+        <w:t>这个变量修改为1</w:t>
       </w:r>
       <w:r>
         <w:t>0</w:t>
@@ -554,10 +546,34 @@
         <w:rPr>
           <w:rFonts w:hint="eastAsia"/>
         </w:rPr>
-        <w:t>首先在run右边的标题输入</w:t>
-      </w:r>
-      <w:r>
-        <w:t>10</w:t>
+        <w:t>首先在</w:t>
+      </w:r>
+      <w:r>
+        <w:rPr>
+          <w:rFonts w:hint="eastAsia"/>
+        </w:rPr>
+        <w:t>标题栏的</w:t>
+      </w:r>
+      <w:r>
+        <w:t>weight</w:t>
+      </w:r>
+      <w:r>
+        <w:rPr>
+          <w:rFonts w:hint="eastAsia"/>
+        </w:rPr>
+        <w:t>属性输入框中</w:t>
+      </w:r>
+      <w:r>
+        <w:rPr>
+          <w:rFonts w:hint="eastAsia"/>
+        </w:rPr>
+        <w:t>输入</w:t>
+      </w:r>
+      <w:r>
+        <w:rPr>
+          <w:rFonts w:hint="eastAsia"/>
+        </w:rPr>
+        <w:t>需要修改的数值</w:t>
       </w:r>
       <w:r>
         <w:rPr>
@@ -584,15 +600,12 @@
         <w:ind w:left="420" w:firstLineChars="0" w:firstLine="0"/>
       </w:pPr>
       <w:r>
-        <w:rPr>
-          <w:rFonts w:hint="eastAsia"/>
-          <w:noProof/>
-        </w:rPr>
+        <w:lastRenderedPageBreak/>
         <w:drawing>
-          <wp:inline distT="0" distB="0" distL="0" distR="0" wp14:anchorId="53A921C3" wp14:editId="528171F9">
-            <wp:extent cx="5274310" cy="2229485"/>
+          <wp:inline distT="0" distB="0" distL="0" distR="0" wp14:anchorId="2D101880" wp14:editId="743E32DD">
+            <wp:extent cx="5274310" cy="2994660"/>
             <wp:effectExtent l="0" t="0" r="2540" b="0"/>
-            <wp:docPr id="3" name="图片 3" descr="图形用户界面, 应用程序&#10;&#10;描述已自动生成"/>
+            <wp:docPr id="15" name="图片 15" descr="图形用户界面, 应用程序&#10;&#10;描述已自动生成"/>
             <wp:cNvGraphicFramePr>
               <a:graphicFrameLocks xmlns:a="http://schemas.openxmlformats.org/drawingml/2006/main" noChangeAspect="1"/>
             </wp:cNvGraphicFramePr>
@@ -600,17 +613,11 @@
               <a:graphicData uri="http://schemas.openxmlformats.org/drawingml/2006/picture">
                 <pic:pic xmlns:pic="http://schemas.openxmlformats.org/drawingml/2006/picture">
                   <pic:nvPicPr>
-                    <pic:cNvPr id="3" name="图片 3" descr="图形用户界面, 应用程序&#10;&#10;描述已自动生成"/>
+                    <pic:cNvPr id="15" name="图片 15" descr="图形用户界面, 应用程序&#10;&#10;描述已自动生成"/>
                     <pic:cNvPicPr/>
                   </pic:nvPicPr>
                   <pic:blipFill>
-                    <a:blip r:embed="rId7">
-                      <a:extLst>
-                        <a:ext uri="{28A0092B-C50C-407E-A947-70E740481C1C}">
-                          <a14:useLocalDpi xmlns:a14="http://schemas.microsoft.com/office/drawing/2010/main" val="0"/>
-                        </a:ext>
-                      </a:extLst>
-                    </a:blip>
+                    <a:blip r:embed="rId7"/>
                     <a:stretch>
                       <a:fillRect/>
                     </a:stretch>
@@ -618,7 +625,7 @@
                   <pic:spPr>
                     <a:xfrm>
                       <a:off x="0" y="0"/>
-                      <a:ext cx="5274310" cy="2229485"/>
+                      <a:ext cx="5274310" cy="2994660"/>
                     </a:xfrm>
                     <a:prstGeom prst="rect">
                       <a:avLst/>
@@ -659,16 +666,11 @@
         <w:ind w:left="420" w:firstLineChars="0" w:firstLine="0"/>
       </w:pPr>
       <w:r>
-        <w:rPr>
-          <w:rFonts w:hint="eastAsia"/>
-          <w:noProof/>
-        </w:rPr>
-        <w:lastRenderedPageBreak/>
         <w:drawing>
-          <wp:inline distT="0" distB="0" distL="0" distR="0" wp14:anchorId="73D03EB7" wp14:editId="0740CABF">
-            <wp:extent cx="5274310" cy="1991995"/>
-            <wp:effectExtent l="0" t="0" r="2540" b="8255"/>
-            <wp:docPr id="4" name="图片 4" descr="图形用户界面&#10;&#10;描述已自动生成"/>
+          <wp:inline distT="0" distB="0" distL="0" distR="0" wp14:anchorId="5ADE30BF" wp14:editId="2A617C93">
+            <wp:extent cx="5274310" cy="2877185"/>
+            <wp:effectExtent l="0" t="0" r="2540" b="0"/>
+            <wp:docPr id="16" name="图片 16" descr="图形用户界面, 应用程序&#10;&#10;描述已自动生成"/>
             <wp:cNvGraphicFramePr>
               <a:graphicFrameLocks xmlns:a="http://schemas.openxmlformats.org/drawingml/2006/main" noChangeAspect="1"/>
             </wp:cNvGraphicFramePr>
@@ -676,17 +678,11 @@
               <a:graphicData uri="http://schemas.openxmlformats.org/drawingml/2006/picture">
                 <pic:pic xmlns:pic="http://schemas.openxmlformats.org/drawingml/2006/picture">
                   <pic:nvPicPr>
-                    <pic:cNvPr id="4" name="图片 4" descr="图形用户界面&#10;&#10;描述已自动生成"/>
+                    <pic:cNvPr id="16" name="图片 16" descr="图形用户界面, 应用程序&#10;&#10;描述已自动生成"/>
                     <pic:cNvPicPr/>
                   </pic:nvPicPr>
                   <pic:blipFill>
-                    <a:blip r:embed="rId8">
-                      <a:extLst>
-                        <a:ext uri="{28A0092B-C50C-407E-A947-70E740481C1C}">
-                          <a14:useLocalDpi xmlns:a14="http://schemas.microsoft.com/office/drawing/2010/main" val="0"/>
-                        </a:ext>
-                      </a:extLst>
-                    </a:blip>
+                    <a:blip r:embed="rId8"/>
                     <a:stretch>
                       <a:fillRect/>
                     </a:stretch>
@@ -694,7 +690,7 @@
                   <pic:spPr>
                     <a:xfrm>
                       <a:off x="0" y="0"/>
-                      <a:ext cx="5274310" cy="1991995"/>
+                      <a:ext cx="5274310" cy="2877185"/>
                     </a:xfrm>
                     <a:prstGeom prst="rect">
                       <a:avLst/>
@@ -735,15 +731,12 @@
         <w:ind w:left="420" w:firstLineChars="0" w:firstLine="0"/>
       </w:pPr>
       <w:r>
-        <w:rPr>
-          <w:rFonts w:hint="eastAsia"/>
-          <w:noProof/>
-        </w:rPr>
+        <w:lastRenderedPageBreak/>
         <w:drawing>
-          <wp:inline distT="0" distB="0" distL="0" distR="0" wp14:anchorId="50FECECF" wp14:editId="2776C163">
-            <wp:extent cx="5274310" cy="2003425"/>
+          <wp:inline distT="0" distB="0" distL="0" distR="0" wp14:anchorId="0CEECFDB" wp14:editId="5FC331A3">
+            <wp:extent cx="5274310" cy="2917825"/>
             <wp:effectExtent l="0" t="0" r="2540" b="0"/>
-            <wp:docPr id="5" name="图片 5" descr="图形用户界面, 应用程序&#10;&#10;描述已自动生成"/>
+            <wp:docPr id="17" name="图片 17" descr="图形用户界面&#10;&#10;描述已自动生成"/>
             <wp:cNvGraphicFramePr>
               <a:graphicFrameLocks xmlns:a="http://schemas.openxmlformats.org/drawingml/2006/main" noChangeAspect="1"/>
             </wp:cNvGraphicFramePr>
@@ -751,17 +744,11 @@
               <a:graphicData uri="http://schemas.openxmlformats.org/drawingml/2006/picture">
                 <pic:pic xmlns:pic="http://schemas.openxmlformats.org/drawingml/2006/picture">
                   <pic:nvPicPr>
-                    <pic:cNvPr id="5" name="图片 5" descr="图形用户界面, 应用程序&#10;&#10;描述已自动生成"/>
+                    <pic:cNvPr id="17" name="图片 17" descr="图形用户界面&#10;&#10;描述已自动生成"/>
                     <pic:cNvPicPr/>
                   </pic:nvPicPr>
                   <pic:blipFill>
-                    <a:blip r:embed="rId9">
-                      <a:extLst>
-                        <a:ext uri="{28A0092B-C50C-407E-A947-70E740481C1C}">
-                          <a14:useLocalDpi xmlns:a14="http://schemas.microsoft.com/office/drawing/2010/main" val="0"/>
-                        </a:ext>
-                      </a:extLst>
-                    </a:blip>
+                    <a:blip r:embed="rId9"/>
                     <a:stretch>
                       <a:fillRect/>
                     </a:stretch>
@@ -769,7 +756,7 @@
                   <pic:spPr>
                     <a:xfrm>
                       <a:off x="0" y="0"/>
-                      <a:ext cx="5274310" cy="2003425"/>
+                      <a:ext cx="5274310" cy="2917825"/>
                     </a:xfrm>
                     <a:prstGeom prst="rect">
                       <a:avLst/>
@@ -795,7 +782,19 @@
         <w:rPr>
           <w:rFonts w:hint="eastAsia"/>
         </w:rPr>
-        <w:t>Commit之后，所有参与者的值都被同步成1</w:t>
+        <w:t>Commit之后，所有参与者的</w:t>
+      </w:r>
+      <w:r>
+        <w:rPr>
+          <w:rFonts w:hint="eastAsia"/>
+        </w:rPr>
+        <w:t>weight</w:t>
+      </w:r>
+      <w:r>
+        <w:rPr>
+          <w:rFonts w:hint="eastAsia"/>
+        </w:rPr>
+        <w:t>值都被同步成1</w:t>
       </w:r>
       <w:r>
         <w:t>0</w:t>
@@ -819,11 +818,6 @@
       </w:r>
     </w:p>
     <w:p>
-      <w:pPr>
-        <w:rPr>
-          <w:rFonts w:hint="eastAsia"/>
-        </w:rPr>
-      </w:pPr>
       <w:r>
         <w:rPr>
           <w:rFonts w:hint="eastAsia"/>
@@ -831,7 +825,7 @@
         <w:t>将</w:t>
       </w:r>
       <w:r>
-        <w:t>go</w:t>
+        <w:t>weight</w:t>
       </w:r>
       <w:r>
         <w:rPr>
@@ -859,19 +853,13 @@
         <w:t>首先在</w:t>
       </w:r>
       <w:r>
-        <w:t>go</w:t>
-      </w:r>
-      <w:r>
-        <w:rPr>
-          <w:rFonts w:hint="eastAsia"/>
-        </w:rPr>
-        <w:t>标题</w:t>
-      </w:r>
-      <w:r>
-        <w:rPr>
-          <w:rFonts w:hint="eastAsia"/>
-        </w:rPr>
-        <w:t>的右边</w:t>
+        <w:t>weight</w:t>
+      </w:r>
+      <w:r>
+        <w:rPr>
+          <w:rFonts w:hint="eastAsia"/>
+        </w:rPr>
+        <w:t>输入框</w:t>
       </w:r>
       <w:r>
         <w:rPr>
@@ -898,16 +886,11 @@
         <w:ind w:left="420" w:firstLineChars="0" w:firstLine="0"/>
       </w:pPr>
       <w:r>
-        <w:rPr>
-          <w:rFonts w:hint="eastAsia"/>
-          <w:noProof/>
-        </w:rPr>
-        <w:lastRenderedPageBreak/>
         <w:drawing>
-          <wp:inline distT="0" distB="0" distL="0" distR="0" wp14:anchorId="532121EA" wp14:editId="391F0315">
-            <wp:extent cx="5274310" cy="2229485"/>
-            <wp:effectExtent l="0" t="0" r="2540" b="0"/>
-            <wp:docPr id="6" name="图片 6" descr="图形用户界面, 应用程序&#10;&#10;描述已自动生成"/>
+          <wp:inline distT="0" distB="0" distL="0" distR="0" wp14:anchorId="69E2032C" wp14:editId="401B9B47">
+            <wp:extent cx="5274310" cy="3099435"/>
+            <wp:effectExtent l="0" t="0" r="2540" b="5715"/>
+            <wp:docPr id="18" name="图片 18"/>
             <wp:cNvGraphicFramePr>
               <a:graphicFrameLocks xmlns:a="http://schemas.openxmlformats.org/drawingml/2006/main" noChangeAspect="1"/>
             </wp:cNvGraphicFramePr>
@@ -915,17 +898,11 @@
               <a:graphicData uri="http://schemas.openxmlformats.org/drawingml/2006/picture">
                 <pic:pic xmlns:pic="http://schemas.openxmlformats.org/drawingml/2006/picture">
                   <pic:nvPicPr>
-                    <pic:cNvPr id="3" name="图片 3" descr="图形用户界面, 应用程序&#10;&#10;描述已自动生成"/>
+                    <pic:cNvPr id="1" name=""/>
                     <pic:cNvPicPr/>
                   </pic:nvPicPr>
                   <pic:blipFill>
-                    <a:blip r:embed="rId7">
-                      <a:extLst>
-                        <a:ext uri="{28A0092B-C50C-407E-A947-70E740481C1C}">
-                          <a14:useLocalDpi xmlns:a14="http://schemas.microsoft.com/office/drawing/2010/main" val="0"/>
-                        </a:ext>
-                      </a:extLst>
-                    </a:blip>
+                    <a:blip r:embed="rId10"/>
                     <a:stretch>
                       <a:fillRect/>
                     </a:stretch>
@@ -933,7 +910,7 @@
                   <pic:spPr>
                     <a:xfrm>
                       <a:off x="0" y="0"/>
-                      <a:ext cx="5274310" cy="2229485"/>
+                      <a:ext cx="5274310" cy="3099435"/>
                     </a:xfrm>
                     <a:prstGeom prst="rect">
                       <a:avLst/>
@@ -959,7 +936,14 @@
         <w:rPr>
           <w:rFonts w:hint="eastAsia"/>
         </w:rPr>
-        <w:t>现在所有的参与者都接收到了prepare请求，可以看见参与者的状态都为prepare。接下来点击</w:t>
+        <w:t>现在所有的参与者都接收到了prepare请求，可以看见参与者的状态都为</w:t>
+      </w:r>
+      <w:r>
+        <w:rPr>
+          <w:rFonts w:hint="eastAsia"/>
+        </w:rPr>
+        <w:lastRenderedPageBreak/>
+        <w:t>prepare。接下来点击</w:t>
       </w:r>
       <w:r>
         <w:rPr>
@@ -973,33 +957,11 @@
         </w:rPr>
         <w:t>参与者的Prepared按钮，这一步模拟参与者第一阶段的prepared响应。</w:t>
       </w:r>
-      <w:proofErr w:type="gramStart"/>
-      <w:r>
-        <w:rPr>
-          <w:rFonts w:hint="eastAsia"/>
-        </w:rPr>
-        <w:t>不</w:t>
-      </w:r>
-      <w:proofErr w:type="gramEnd"/>
-      <w:r>
-        <w:rPr>
-          <w:rFonts w:hint="eastAsia"/>
-        </w:rPr>
-        <w:t>点击</w:t>
-      </w:r>
-      <w:proofErr w:type="spellStart"/>
-      <w:r>
-        <w:rPr>
-          <w:rFonts w:hint="eastAsia"/>
-        </w:rPr>
-        <w:t>Prerpaed</w:t>
-      </w:r>
-      <w:proofErr w:type="spellEnd"/>
-      <w:r>
-        <w:rPr>
-          <w:rFonts w:hint="eastAsia"/>
-        </w:rPr>
-        <w:t>按钮表示参与者不同意变更。</w:t>
+      <w:r>
+        <w:rPr>
+          <w:rFonts w:hint="eastAsia"/>
+        </w:rPr>
+        <w:t>不点击Prerpaed按钮表示参与者不同意变更。</w:t>
       </w:r>
     </w:p>
     <w:p>
@@ -1008,14 +970,11 @@
         <w:ind w:left="420" w:firstLineChars="0" w:firstLine="0"/>
       </w:pPr>
       <w:r>
-        <w:rPr>
-          <w:noProof/>
-        </w:rPr>
         <w:drawing>
-          <wp:inline distT="0" distB="0" distL="0" distR="0" wp14:anchorId="3AAFC5EC" wp14:editId="41494347">
-            <wp:extent cx="5274310" cy="2294890"/>
-            <wp:effectExtent l="0" t="0" r="2540" b="0"/>
-            <wp:docPr id="9" name="图片 9" descr="图形用户界面, 应用程序&#10;&#10;描述已自动生成"/>
+          <wp:inline distT="0" distB="0" distL="0" distR="0" wp14:anchorId="5D375C59" wp14:editId="3C18937C">
+            <wp:extent cx="5274310" cy="3155950"/>
+            <wp:effectExtent l="0" t="0" r="2540" b="6350"/>
+            <wp:docPr id="19" name="图片 19" descr="图形用户界面, 应用程序&#10;&#10;描述已自动生成"/>
             <wp:cNvGraphicFramePr>
               <a:graphicFrameLocks xmlns:a="http://schemas.openxmlformats.org/drawingml/2006/main" noChangeAspect="1"/>
             </wp:cNvGraphicFramePr>
@@ -1023,17 +982,11 @@
               <a:graphicData uri="http://schemas.openxmlformats.org/drawingml/2006/picture">
                 <pic:pic xmlns:pic="http://schemas.openxmlformats.org/drawingml/2006/picture">
                   <pic:nvPicPr>
-                    <pic:cNvPr id="9" name="图片 9" descr="图形用户界面, 应用程序&#10;&#10;描述已自动生成"/>
+                    <pic:cNvPr id="19" name="图片 19" descr="图形用户界面, 应用程序&#10;&#10;描述已自动生成"/>
                     <pic:cNvPicPr/>
                   </pic:nvPicPr>
                   <pic:blipFill>
-                    <a:blip r:embed="rId10">
-                      <a:extLst>
-                        <a:ext uri="{28A0092B-C50C-407E-A947-70E740481C1C}">
-                          <a14:useLocalDpi xmlns:a14="http://schemas.microsoft.com/office/drawing/2010/main" val="0"/>
-                        </a:ext>
-                      </a:extLst>
-                    </a:blip>
+                    <a:blip r:embed="rId11"/>
                     <a:stretch>
                       <a:fillRect/>
                     </a:stretch>
@@ -1041,7 +994,7 @@
                   <pic:spPr>
                     <a:xfrm>
                       <a:off x="0" y="0"/>
-                      <a:ext cx="5274310" cy="2294890"/>
+                      <a:ext cx="5274310" cy="3155950"/>
                     </a:xfrm>
                     <a:prstGeom prst="rect">
                       <a:avLst/>
@@ -1088,14 +1041,11 @@
         <w:ind w:left="420" w:firstLineChars="0" w:firstLine="0"/>
       </w:pPr>
       <w:r>
-        <w:rPr>
-          <w:noProof/>
-        </w:rPr>
         <w:drawing>
-          <wp:inline distT="0" distB="0" distL="0" distR="0" wp14:anchorId="67C351DA" wp14:editId="045C679D">
-            <wp:extent cx="5274310" cy="1997710"/>
-            <wp:effectExtent l="0" t="0" r="2540" b="2540"/>
-            <wp:docPr id="10" name="图片 10" descr="图形用户界面, 应用程序&#10;&#10;描述已自动生成"/>
+          <wp:inline distT="0" distB="0" distL="0" distR="0" wp14:anchorId="15BE62E7" wp14:editId="7D740CBB">
+            <wp:extent cx="5274310" cy="2955290"/>
+            <wp:effectExtent l="0" t="0" r="2540" b="0"/>
+            <wp:docPr id="20" name="图片 20" descr="图形用户界面, 应用程序&#10;&#10;描述已自动生成"/>
             <wp:cNvGraphicFramePr>
               <a:graphicFrameLocks xmlns:a="http://schemas.openxmlformats.org/drawingml/2006/main" noChangeAspect="1"/>
             </wp:cNvGraphicFramePr>
@@ -1103,17 +1053,11 @@
               <a:graphicData uri="http://schemas.openxmlformats.org/drawingml/2006/picture">
                 <pic:pic xmlns:pic="http://schemas.openxmlformats.org/drawingml/2006/picture">
                   <pic:nvPicPr>
-                    <pic:cNvPr id="10" name="图片 10" descr="图形用户界面, 应用程序&#10;&#10;描述已自动生成"/>
+                    <pic:cNvPr id="20" name="图片 20" descr="图形用户界面, 应用程序&#10;&#10;描述已自动生成"/>
                     <pic:cNvPicPr/>
                   </pic:nvPicPr>
                   <pic:blipFill>
-                    <a:blip r:embed="rId11">
-                      <a:extLst>
-                        <a:ext uri="{28A0092B-C50C-407E-A947-70E740481C1C}">
-                          <a14:useLocalDpi xmlns:a14="http://schemas.microsoft.com/office/drawing/2010/main" val="0"/>
-                        </a:ext>
-                      </a:extLst>
-                    </a:blip>
+                    <a:blip r:embed="rId12"/>
                     <a:stretch>
                       <a:fillRect/>
                     </a:stretch>
@@ -1121,7 +1065,7 @@
                   <pic:spPr>
                     <a:xfrm>
                       <a:off x="0" y="0"/>
-                      <a:ext cx="5274310" cy="1997710"/>
+                      <a:ext cx="5274310" cy="2955290"/>
                     </a:xfrm>
                     <a:prstGeom prst="rect">
                       <a:avLst/>
@@ -1147,26 +1091,108 @@
         <w:rPr>
           <w:rFonts w:hint="eastAsia"/>
         </w:rPr>
+        <w:t>Commit之后，</w:t>
+      </w:r>
+      <w:r>
+        <w:rPr>
+          <w:rFonts w:hint="eastAsia"/>
+        </w:rPr>
+        <w:t>we</w:t>
+      </w:r>
+      <w:r>
+        <w:t>ight</w:t>
+      </w:r>
+      <w:r>
+        <w:rPr>
+          <w:rFonts w:hint="eastAsia"/>
+        </w:rPr>
+        <w:t>的值并没有变化</w:t>
+      </w:r>
+      <w:r>
+        <w:rPr>
+          <w:rFonts w:hint="eastAsia"/>
+        </w:rPr>
+        <w:t>，提交</w:t>
+      </w:r>
+      <w:r>
+        <w:rPr>
+          <w:rFonts w:hint="eastAsia"/>
+        </w:rPr>
+        <w:t>失败</w:t>
+      </w:r>
+      <w:r>
+        <w:rPr>
+          <w:rFonts w:hint="eastAsia"/>
+        </w:rPr>
+        <w:t>。</w:t>
+      </w:r>
+    </w:p>
+    <w:p>
+      <w:pPr>
+        <w:pStyle w:val="2"/>
+      </w:pPr>
+      <w:r>
+        <w:rPr>
+          <w:rFonts w:hint="eastAsia"/>
+        </w:rPr>
         <w:lastRenderedPageBreak/>
-        <w:t>Commit之后，</w:t>
-      </w:r>
-      <w:r>
-        <w:rPr>
-          <w:rFonts w:hint="eastAsia"/>
-        </w:rPr>
-        <w:t>go的值并没有变化</w:t>
-      </w:r>
-      <w:r>
-        <w:rPr>
-          <w:rFonts w:hint="eastAsia"/>
-        </w:rPr>
-        <w:t>，提交</w:t>
-      </w:r>
-      <w:r>
-        <w:rPr>
-          <w:rFonts w:hint="eastAsia"/>
-        </w:rPr>
-        <w:t>失败</w:t>
+        <w:t>T</w:t>
+      </w:r>
+      <w:r>
+        <w:t>hree Phase Commit</w:t>
+      </w:r>
+    </w:p>
+    <w:p>
+      <w:r>
+        <w:rPr>
+          <w:rFonts w:hint="eastAsia"/>
+        </w:rPr>
+        <w:t>三阶段提交协议希望能够解决两阶段提交协议</w:t>
+      </w:r>
+      <w:r>
+        <w:rPr>
+          <w:rFonts w:hint="eastAsia"/>
+        </w:rPr>
+        <w:t>的缺陷导致的系统阻塞</w:t>
+      </w:r>
+      <w:r>
+        <w:rPr>
+          <w:rFonts w:hint="eastAsia"/>
+        </w:rPr>
+        <w:t>。在Prepare阶段和Commit阶段之间加入</w:t>
+      </w:r>
+      <w:r>
+        <w:rPr>
+          <w:rFonts w:hint="eastAsia"/>
+        </w:rPr>
+        <w:t>PreCommit阶段</w:t>
+      </w:r>
+      <w:r>
+        <w:rPr>
+          <w:rFonts w:hint="eastAsia"/>
+        </w:rPr>
+        <w:t>。现在假设有协调者C，参与者N</w:t>
+      </w:r>
+      <w:r>
+        <w:t>1</w:t>
+      </w:r>
+      <w:r>
+        <w:rPr>
+          <w:rFonts w:hint="eastAsia"/>
+        </w:rPr>
+        <w:t>、N</w:t>
+      </w:r>
+      <w:r>
+        <w:t>2</w:t>
+      </w:r>
+      <w:r>
+        <w:rPr>
+          <w:rFonts w:hint="eastAsia"/>
+        </w:rPr>
+        <w:t>、N</w:t>
+      </w:r>
+      <w:r>
+        <w:t>3</w:t>
       </w:r>
       <w:r>
         <w:rPr>
@@ -1176,57 +1202,17 @@
       </w:r>
     </w:p>
     <w:p>
-      <w:pPr>
-        <w:pStyle w:val="2"/>
-      </w:pPr>
-      <w:r>
-        <w:rPr>
-          <w:rFonts w:hint="eastAsia"/>
-        </w:rPr>
-        <w:t>T</w:t>
-      </w:r>
-      <w:r>
-        <w:t>hree Phase Commit</w:t>
-      </w:r>
-    </w:p>
-    <w:p>
-      <w:r>
-        <w:rPr>
-          <w:rFonts w:hint="eastAsia"/>
-        </w:rPr>
-        <w:t>三阶段提交协议希望能够解决两阶段提交协议</w:t>
-      </w:r>
-      <w:r>
-        <w:rPr>
-          <w:rFonts w:hint="eastAsia"/>
-        </w:rPr>
-        <w:t>的缺陷导致的系统阻塞</w:t>
-      </w:r>
-      <w:r>
-        <w:rPr>
-          <w:rFonts w:hint="eastAsia"/>
-        </w:rPr>
-        <w:t>。在Prepare阶段和Commit阶段之间加入</w:t>
-      </w:r>
-      <w:proofErr w:type="spellStart"/>
-      <w:r>
-        <w:rPr>
-          <w:rFonts w:hint="eastAsia"/>
-        </w:rPr>
-        <w:t>PreCommit</w:t>
-      </w:r>
-      <w:proofErr w:type="spellEnd"/>
-      <w:r>
-        <w:rPr>
-          <w:rFonts w:hint="eastAsia"/>
-        </w:rPr>
-        <w:t>阶段</w:t>
-      </w:r>
-      <w:r>
-        <w:rPr>
-          <w:rFonts w:hint="eastAsia"/>
-        </w:rPr>
-        <w:t>。现在假设有协调者C，参与者N</w:t>
+      <w:r>
+        <w:rPr>
+          <w:rFonts w:hint="eastAsia"/>
+        </w:rPr>
+        <w:t>现在，假设在提交阶段C崩溃</w:t>
+      </w:r>
+      <w:r>
+        <w:rPr>
+          <w:rFonts w:hint="eastAsia"/>
+        </w:rPr>
+        <w:t>，同时N</w:t>
       </w:r>
       <w:r>
         <w:t>1</w:t>
@@ -1235,7 +1221,7 @@
         <w:rPr>
           <w:rFonts w:hint="eastAsia"/>
         </w:rPr>
-        <w:t>、N</w:t>
+        <w:t>崩溃。如果N</w:t>
       </w:r>
       <w:r>
         <w:t>2</w:t>
@@ -1244,7 +1230,7 @@
         <w:rPr>
           <w:rFonts w:hint="eastAsia"/>
         </w:rPr>
-        <w:t>、N</w:t>
+        <w:t>或N</w:t>
       </w:r>
       <w:r>
         <w:t>3</w:t>
@@ -1253,30 +1239,25 @@
         <w:rPr>
           <w:rFonts w:hint="eastAsia"/>
         </w:rPr>
-        <w:t>。</w:t>
-      </w:r>
-    </w:p>
-    <w:p>
-      <w:r>
-        <w:rPr>
-          <w:rFonts w:hint="eastAsia"/>
-        </w:rPr>
-        <w:t>现在，假设在提交阶段C崩溃</w:t>
-      </w:r>
-      <w:r>
-        <w:rPr>
-          <w:rFonts w:hint="eastAsia"/>
-        </w:rPr>
-        <w:t>，同时N</w:t>
-      </w:r>
-      <w:r>
-        <w:t>1</w:t>
-      </w:r>
-      <w:r>
-        <w:rPr>
-          <w:rFonts w:hint="eastAsia"/>
-        </w:rPr>
-        <w:t>崩溃。如果N</w:t>
+        <w:t>有一个处于</w:t>
+      </w:r>
+      <w:r>
+        <w:rPr>
+          <w:rFonts w:hint="eastAsia"/>
+        </w:rPr>
+        <w:t>PrePare ToCommit、</w:t>
+      </w:r>
+      <w:r>
+        <w:rPr>
+          <w:rFonts w:hint="eastAsia"/>
+        </w:rPr>
+        <w:t>状态，那么可视作所有的</w:t>
+      </w:r>
+      <w:r>
+        <w:rPr>
+          <w:rFonts w:hint="eastAsia"/>
+        </w:rPr>
+        <w:t>参与者都已经完成提交。如果N</w:t>
       </w:r>
       <w:r>
         <w:t>2</w:t>
@@ -1294,74 +1275,14 @@
         <w:rPr>
           <w:rFonts w:hint="eastAsia"/>
         </w:rPr>
-        <w:t>有一个处于</w:t>
-      </w:r>
-      <w:proofErr w:type="spellStart"/>
-      <w:r>
-        <w:rPr>
-          <w:rFonts w:hint="eastAsia"/>
-        </w:rPr>
-        <w:t>PrePare</w:t>
-      </w:r>
-      <w:proofErr w:type="spellEnd"/>
-      <w:r>
-        <w:rPr>
-          <w:rFonts w:hint="eastAsia"/>
-        </w:rPr>
-        <w:t xml:space="preserve"> </w:t>
-      </w:r>
-      <w:proofErr w:type="spellStart"/>
-      <w:r>
-        <w:rPr>
-          <w:rFonts w:hint="eastAsia"/>
-        </w:rPr>
-        <w:t>ToCommit</w:t>
-      </w:r>
-      <w:proofErr w:type="spellEnd"/>
-      <w:r>
-        <w:rPr>
-          <w:rFonts w:hint="eastAsia"/>
-        </w:rPr>
-        <w:t>、</w:t>
-      </w:r>
-      <w:r>
-        <w:rPr>
-          <w:rFonts w:hint="eastAsia"/>
-        </w:rPr>
-        <w:t>状态，那么可视作所有的</w:t>
-      </w:r>
-      <w:r>
-        <w:rPr>
-          <w:rFonts w:hint="eastAsia"/>
-        </w:rPr>
-        <w:t>参与者都已经完成提交。如果N</w:t>
-      </w:r>
-      <w:r>
-        <w:t>2</w:t>
-      </w:r>
-      <w:r>
-        <w:rPr>
-          <w:rFonts w:hint="eastAsia"/>
-        </w:rPr>
-        <w:t>或N</w:t>
-      </w:r>
-      <w:r>
-        <w:t>3</w:t>
-      </w:r>
-      <w:r>
-        <w:rPr>
-          <w:rFonts w:hint="eastAsia"/>
-        </w:rPr>
         <w:t>没有处于</w:t>
       </w:r>
-      <w:proofErr w:type="spellStart"/>
       <w:r>
         <w:rPr>
           <w:rFonts w:hint="eastAsia"/>
         </w:rPr>
         <w:t>PrepareToCommit</w:t>
       </w:r>
-      <w:proofErr w:type="spellEnd"/>
       <w:r>
         <w:rPr>
           <w:rFonts w:hint="eastAsia"/>
@@ -1387,11 +1308,6 @@
       </w:r>
     </w:p>
     <w:p>
-      <w:pPr>
-        <w:rPr>
-          <w:rFonts w:hint="eastAsia"/>
-        </w:rPr>
-      </w:pPr>
       <w:r>
         <w:rPr>
           <w:rFonts w:hint="eastAsia"/>
@@ -1405,10 +1321,13 @@
         <w:t>只测试提交成功的情况。把</w:t>
       </w:r>
       <w:r>
-        <w:rPr>
-          <w:rFonts w:hint="eastAsia"/>
-        </w:rPr>
-        <w:t>score改变成6</w:t>
+        <w:t>weight</w:t>
+      </w:r>
+      <w:r>
+        <w:rPr>
+          <w:rFonts w:hint="eastAsia"/>
+        </w:rPr>
+        <w:t>改变成6</w:t>
       </w:r>
       <w:r>
         <w:t>0</w:t>
@@ -1433,24 +1352,21 @@
         <w:rPr>
           <w:rFonts w:hint="eastAsia"/>
         </w:rPr>
-        <w:t>首先协调者向所有参与者发送Prepare更改请求</w:t>
-      </w:r>
-    </w:p>
-    <w:p>
-      <w:pPr>
-        <w:pStyle w:val="a5"/>
-        <w:ind w:left="420" w:firstLineChars="0" w:firstLine="0"/>
-      </w:pPr>
-      <w:r>
-        <w:rPr>
-          <w:rFonts w:hint="eastAsia"/>
-          <w:noProof/>
-        </w:rPr>
+        <w:t>初始状态</w:t>
+      </w:r>
+    </w:p>
+    <w:p>
+      <w:pPr>
+        <w:rPr>
+          <w:rFonts w:hint="eastAsia"/>
+        </w:rPr>
+      </w:pPr>
+      <w:r>
         <w:drawing>
-          <wp:inline distT="0" distB="0" distL="0" distR="0" wp14:anchorId="218AD10C" wp14:editId="0D59D4BE">
-            <wp:extent cx="5274310" cy="2437765"/>
-            <wp:effectExtent l="0" t="0" r="2540" b="635"/>
-            <wp:docPr id="11" name="图片 11" descr="图形用户界面, 应用程序&#10;&#10;描述已自动生成"/>
+          <wp:inline distT="0" distB="0" distL="0" distR="0" wp14:anchorId="775C56C3" wp14:editId="66ADDCD5">
+            <wp:extent cx="5274310" cy="3043555"/>
+            <wp:effectExtent l="0" t="0" r="2540" b="4445"/>
+            <wp:docPr id="21" name="图片 21" descr="图形用户界面&#10;&#10;描述已自动生成"/>
             <wp:cNvGraphicFramePr>
               <a:graphicFrameLocks xmlns:a="http://schemas.openxmlformats.org/drawingml/2006/main" noChangeAspect="1"/>
             </wp:cNvGraphicFramePr>
@@ -1458,17 +1374,11 @@
               <a:graphicData uri="http://schemas.openxmlformats.org/drawingml/2006/picture">
                 <pic:pic xmlns:pic="http://schemas.openxmlformats.org/drawingml/2006/picture">
                   <pic:nvPicPr>
-                    <pic:cNvPr id="11" name="图片 11" descr="图形用户界面, 应用程序&#10;&#10;描述已自动生成"/>
+                    <pic:cNvPr id="21" name="图片 21" descr="图形用户界面&#10;&#10;描述已自动生成"/>
                     <pic:cNvPicPr/>
                   </pic:nvPicPr>
                   <pic:blipFill>
-                    <a:blip r:embed="rId12" cstate="print">
-                      <a:extLst>
-                        <a:ext uri="{28A0092B-C50C-407E-A947-70E740481C1C}">
-                          <a14:useLocalDpi xmlns:a14="http://schemas.microsoft.com/office/drawing/2010/main" val="0"/>
-                        </a:ext>
-                      </a:extLst>
-                    </a:blip>
+                    <a:blip r:embed="rId13"/>
                     <a:stretch>
                       <a:fillRect/>
                     </a:stretch>
@@ -1476,7 +1386,7 @@
                   <pic:spPr>
                     <a:xfrm>
                       <a:off x="0" y="0"/>
-                      <a:ext cx="5274310" cy="2437765"/>
+                      <a:ext cx="5274310" cy="3043555"/>
                     </a:xfrm>
                     <a:prstGeom prst="rect">
                       <a:avLst/>
@@ -1497,38 +1407,26 @@
           <w:numId w:val="10"/>
         </w:numPr>
         <w:ind w:firstLineChars="0"/>
-        <w:jc w:val="left"/>
-      </w:pPr>
-      <w:r>
-        <w:rPr>
-          <w:rFonts w:hint="eastAsia"/>
-        </w:rPr>
-        <w:t>所有的协调节点都必须同意准备更改，如果没有全部同意</w:t>
-      </w:r>
-      <w:r>
-        <w:rPr>
-          <w:rFonts w:hint="eastAsia"/>
-        </w:rPr>
-        <w:t>，更改在下一个阶段取消。</w:t>
+      </w:pPr>
+      <w:r>
+        <w:rPr>
+          <w:rFonts w:hint="eastAsia"/>
+        </w:rPr>
+        <w:t>首先协调者向所有参与者发送Prepare更改请求</w:t>
       </w:r>
     </w:p>
     <w:p>
       <w:pPr>
         <w:pStyle w:val="a5"/>
         <w:ind w:left="420" w:firstLineChars="0" w:firstLine="0"/>
-        <w:jc w:val="left"/>
-      </w:pPr>
-      <w:r>
-        <w:rPr>
-          <w:rFonts w:hint="eastAsia"/>
-          <w:noProof/>
-        </w:rPr>
+      </w:pPr>
+      <w:r>
         <w:lastRenderedPageBreak/>
         <w:drawing>
-          <wp:inline distT="0" distB="0" distL="0" distR="0" wp14:anchorId="0162A53D" wp14:editId="0DB4F03C">
-            <wp:extent cx="5274310" cy="2330450"/>
+          <wp:inline distT="0" distB="0" distL="0" distR="0" wp14:anchorId="557292B7" wp14:editId="4914764A">
+            <wp:extent cx="5274310" cy="3221355"/>
             <wp:effectExtent l="0" t="0" r="2540" b="0"/>
-            <wp:docPr id="12" name="图片 12" descr="图形用户界面&#10;&#10;描述已自动生成"/>
+            <wp:docPr id="22" name="图片 22" descr="图形用户界面, 应用程序&#10;&#10;描述已自动生成"/>
             <wp:cNvGraphicFramePr>
               <a:graphicFrameLocks xmlns:a="http://schemas.openxmlformats.org/drawingml/2006/main" noChangeAspect="1"/>
             </wp:cNvGraphicFramePr>
@@ -1536,17 +1434,11 @@
               <a:graphicData uri="http://schemas.openxmlformats.org/drawingml/2006/picture">
                 <pic:pic xmlns:pic="http://schemas.openxmlformats.org/drawingml/2006/picture">
                   <pic:nvPicPr>
-                    <pic:cNvPr id="12" name="图片 12" descr="图形用户界面&#10;&#10;描述已自动生成"/>
+                    <pic:cNvPr id="22" name="图片 22" descr="图形用户界面, 应用程序&#10;&#10;描述已自动生成"/>
                     <pic:cNvPicPr/>
                   </pic:nvPicPr>
                   <pic:blipFill>
-                    <a:blip r:embed="rId13" cstate="print">
-                      <a:extLst>
-                        <a:ext uri="{28A0092B-C50C-407E-A947-70E740481C1C}">
-                          <a14:useLocalDpi xmlns:a14="http://schemas.microsoft.com/office/drawing/2010/main" val="0"/>
-                        </a:ext>
-                      </a:extLst>
-                    </a:blip>
+                    <a:blip r:embed="rId14"/>
                     <a:stretch>
                       <a:fillRect/>
                     </a:stretch>
@@ -1554,7 +1446,7 @@
                   <pic:spPr>
                     <a:xfrm>
                       <a:off x="0" y="0"/>
-                      <a:ext cx="5274310" cy="2330450"/>
+                      <a:ext cx="5274310" cy="3221355"/>
                     </a:xfrm>
                     <a:prstGeom prst="rect">
                       <a:avLst/>
@@ -1581,47 +1473,13 @@
         <w:rPr>
           <w:rFonts w:hint="eastAsia"/>
         </w:rPr>
-        <w:t>现在</w:t>
-      </w:r>
-      <w:r>
-        <w:rPr>
-          <w:rFonts w:hint="eastAsia"/>
-        </w:rPr>
-        <w:t>点击绿色的</w:t>
-      </w:r>
-      <w:proofErr w:type="spellStart"/>
-      <w:r>
-        <w:rPr>
-          <w:rFonts w:hint="eastAsia"/>
-        </w:rPr>
-        <w:t>PreCommit</w:t>
-      </w:r>
-      <w:proofErr w:type="spellEnd"/>
-      <w:r>
-        <w:rPr>
-          <w:rFonts w:hint="eastAsia"/>
-        </w:rPr>
-        <w:t>按钮，</w:t>
-      </w:r>
-      <w:r>
-        <w:rPr>
-          <w:rFonts w:hint="eastAsia"/>
-        </w:rPr>
-        <w:t>进入第二阶段，协调者发送</w:t>
-      </w:r>
-      <w:proofErr w:type="spellStart"/>
-      <w:r>
-        <w:rPr>
-          <w:rFonts w:hint="eastAsia"/>
-        </w:rPr>
-        <w:t>PreCommit</w:t>
-      </w:r>
-      <w:proofErr w:type="spellEnd"/>
-      <w:r>
-        <w:rPr>
-          <w:rFonts w:hint="eastAsia"/>
-        </w:rPr>
-        <w:t>请求。</w:t>
+        <w:t>所有的协调节点都必须同意准备更改，如果没有全部同意</w:t>
+      </w:r>
+      <w:r>
+        <w:rPr>
+          <w:rFonts w:hint="eastAsia"/>
+        </w:rPr>
+        <w:t>，更改在下一个阶段取消。</w:t>
       </w:r>
     </w:p>
     <w:p>
@@ -1631,15 +1489,11 @@
         <w:jc w:val="left"/>
       </w:pPr>
       <w:r>
-        <w:rPr>
-          <w:rFonts w:hint="eastAsia"/>
-          <w:noProof/>
-        </w:rPr>
         <w:drawing>
-          <wp:inline distT="0" distB="0" distL="0" distR="0" wp14:anchorId="2D915CB6" wp14:editId="7449CB20">
-            <wp:extent cx="5274310" cy="2504440"/>
+          <wp:inline distT="0" distB="0" distL="0" distR="0" wp14:anchorId="3089463E" wp14:editId="77372E53">
+            <wp:extent cx="5274310" cy="3280410"/>
             <wp:effectExtent l="0" t="0" r="2540" b="0"/>
-            <wp:docPr id="13" name="图片 13" descr="图形用户界面&#10;&#10;描述已自动生成"/>
+            <wp:docPr id="23" name="图片 23" descr="图形用户界面&#10;&#10;描述已自动生成"/>
             <wp:cNvGraphicFramePr>
               <a:graphicFrameLocks xmlns:a="http://schemas.openxmlformats.org/drawingml/2006/main" noChangeAspect="1"/>
             </wp:cNvGraphicFramePr>
@@ -1647,17 +1501,11 @@
               <a:graphicData uri="http://schemas.openxmlformats.org/drawingml/2006/picture">
                 <pic:pic xmlns:pic="http://schemas.openxmlformats.org/drawingml/2006/picture">
                   <pic:nvPicPr>
-                    <pic:cNvPr id="13" name="图片 13" descr="图形用户界面&#10;&#10;描述已自动生成"/>
+                    <pic:cNvPr id="23" name="图片 23" descr="图形用户界面&#10;&#10;描述已自动生成"/>
                     <pic:cNvPicPr/>
                   </pic:nvPicPr>
                   <pic:blipFill>
-                    <a:blip r:embed="rId14" cstate="print">
-                      <a:extLst>
-                        <a:ext uri="{28A0092B-C50C-407E-A947-70E740481C1C}">
-                          <a14:useLocalDpi xmlns:a14="http://schemas.microsoft.com/office/drawing/2010/main" val="0"/>
-                        </a:ext>
-                      </a:extLst>
-                    </a:blip>
+                    <a:blip r:embed="rId15"/>
                     <a:stretch>
                       <a:fillRect/>
                     </a:stretch>
@@ -1665,7 +1513,7 @@
                   <pic:spPr>
                     <a:xfrm>
                       <a:off x="0" y="0"/>
-                      <a:ext cx="5274310" cy="2504440"/>
+                      <a:ext cx="5274310" cy="3280410"/>
                     </a:xfrm>
                     <a:prstGeom prst="rect">
                       <a:avLst/>
@@ -1692,30 +1540,19 @@
         <w:rPr>
           <w:rFonts w:hint="eastAsia"/>
         </w:rPr>
-        <w:t>这个阶段只需要有一个协调者</w:t>
-      </w:r>
-      <w:r>
-        <w:rPr>
-          <w:rFonts w:hint="eastAsia"/>
-        </w:rPr>
-        <w:t>同意提交，在第三阶段时就会更新值。否则不会更新值。</w:t>
-      </w:r>
-    </w:p>
-    <w:p>
-      <w:pPr>
-        <w:pStyle w:val="a5"/>
-        <w:numPr>
-          <w:ilvl w:val="0"/>
-          <w:numId w:val="10"/>
-        </w:numPr>
-        <w:ind w:firstLineChars="0"/>
-        <w:jc w:val="left"/>
-      </w:pPr>
-      <w:r>
-        <w:rPr>
-          <w:rFonts w:hint="eastAsia"/>
-        </w:rPr>
-        <w:t>点击绿色的Commit按钮，进入第三阶段。</w:t>
+        <w:t>现在</w:t>
+      </w:r>
+      <w:r>
+        <w:rPr>
+          <w:rFonts w:hint="eastAsia"/>
+        </w:rPr>
+        <w:t>点击绿色的PreCommit按钮，</w:t>
+      </w:r>
+      <w:r>
+        <w:rPr>
+          <w:rFonts w:hint="eastAsia"/>
+        </w:rPr>
+        <w:t>进入第二阶段，协调者发送PreCommit请求。</w:t>
       </w:r>
     </w:p>
     <w:p>
@@ -1725,16 +1562,12 @@
         <w:jc w:val="left"/>
       </w:pPr>
       <w:r>
-        <w:rPr>
-          <w:rFonts w:hint="eastAsia"/>
-          <w:noProof/>
-        </w:rPr>
         <w:lastRenderedPageBreak/>
         <w:drawing>
-          <wp:inline distT="0" distB="0" distL="0" distR="0" wp14:anchorId="606CE2D8" wp14:editId="06288CCE">
-            <wp:extent cx="5274310" cy="2312670"/>
-            <wp:effectExtent l="0" t="0" r="2540" b="0"/>
-            <wp:docPr id="14" name="图片 14" descr="图形用户界面, 应用程序&#10;&#10;描述已自动生成"/>
+          <wp:inline distT="0" distB="0" distL="0" distR="0" wp14:anchorId="69C258BB" wp14:editId="1D220B01">
+            <wp:extent cx="5274310" cy="3309620"/>
+            <wp:effectExtent l="0" t="0" r="2540" b="5080"/>
+            <wp:docPr id="24" name="图片 24" descr="图形用户界面, 应用程序&#10;&#10;描述已自动生成"/>
             <wp:cNvGraphicFramePr>
               <a:graphicFrameLocks xmlns:a="http://schemas.openxmlformats.org/drawingml/2006/main" noChangeAspect="1"/>
             </wp:cNvGraphicFramePr>
@@ -1742,17 +1575,11 @@
               <a:graphicData uri="http://schemas.openxmlformats.org/drawingml/2006/picture">
                 <pic:pic xmlns:pic="http://schemas.openxmlformats.org/drawingml/2006/picture">
                   <pic:nvPicPr>
-                    <pic:cNvPr id="14" name="图片 14" descr="图形用户界面, 应用程序&#10;&#10;描述已自动生成"/>
+                    <pic:cNvPr id="24" name="图片 24" descr="图形用户界面, 应用程序&#10;&#10;描述已自动生成"/>
                     <pic:cNvPicPr/>
                   </pic:nvPicPr>
                   <pic:blipFill>
-                    <a:blip r:embed="rId15" cstate="print">
-                      <a:extLst>
-                        <a:ext uri="{28A0092B-C50C-407E-A947-70E740481C1C}">
-                          <a14:useLocalDpi xmlns:a14="http://schemas.microsoft.com/office/drawing/2010/main" val="0"/>
-                        </a:ext>
-                      </a:extLst>
-                    </a:blip>
+                    <a:blip r:embed="rId16"/>
                     <a:stretch>
                       <a:fillRect/>
                     </a:stretch>
@@ -1760,7 +1587,7 @@
                   <pic:spPr>
                     <a:xfrm>
                       <a:off x="0" y="0"/>
-                      <a:ext cx="5274310" cy="2312670"/>
+                      <a:ext cx="5274310" cy="3309620"/>
                     </a:xfrm>
                     <a:prstGeom prst="rect">
                       <a:avLst/>
@@ -1782,9 +1609,136 @@
         </w:numPr>
         <w:ind w:firstLineChars="0"/>
         <w:jc w:val="left"/>
-        <w:rPr>
-          <w:rFonts w:hint="eastAsia"/>
-        </w:rPr>
+      </w:pPr>
+      <w:r>
+        <w:rPr>
+          <w:rFonts w:hint="eastAsia"/>
+        </w:rPr>
+        <w:t>这个阶段只需要有一个协调者</w:t>
+      </w:r>
+      <w:r>
+        <w:rPr>
+          <w:rFonts w:hint="eastAsia"/>
+        </w:rPr>
+        <w:t>同意提交，在第三阶段时就会更新值。否则不会更新值。</w:t>
+      </w:r>
+    </w:p>
+    <w:p>
+      <w:pPr>
+        <w:jc w:val="left"/>
+        <w:rPr>
+          <w:rFonts w:hint="eastAsia"/>
+        </w:rPr>
+      </w:pPr>
+      <w:r>
+        <w:drawing>
+          <wp:inline distT="0" distB="0" distL="0" distR="0" wp14:anchorId="1A99996A" wp14:editId="7B6C2CEA">
+            <wp:extent cx="5274310" cy="3390265"/>
+            <wp:effectExtent l="0" t="0" r="2540" b="635"/>
+            <wp:docPr id="25" name="图片 25" descr="图形用户界面&#10;&#10;描述已自动生成"/>
+            <wp:cNvGraphicFramePr>
+              <a:graphicFrameLocks xmlns:a="http://schemas.openxmlformats.org/drawingml/2006/main" noChangeAspect="1"/>
+            </wp:cNvGraphicFramePr>
+            <a:graphic xmlns:a="http://schemas.openxmlformats.org/drawingml/2006/main">
+              <a:graphicData uri="http://schemas.openxmlformats.org/drawingml/2006/picture">
+                <pic:pic xmlns:pic="http://schemas.openxmlformats.org/drawingml/2006/picture">
+                  <pic:nvPicPr>
+                    <pic:cNvPr id="25" name="图片 25" descr="图形用户界面&#10;&#10;描述已自动生成"/>
+                    <pic:cNvPicPr/>
+                  </pic:nvPicPr>
+                  <pic:blipFill>
+                    <a:blip r:embed="rId17"/>
+                    <a:stretch>
+                      <a:fillRect/>
+                    </a:stretch>
+                  </pic:blipFill>
+                  <pic:spPr>
+                    <a:xfrm>
+                      <a:off x="0" y="0"/>
+                      <a:ext cx="5274310" cy="3390265"/>
+                    </a:xfrm>
+                    <a:prstGeom prst="rect">
+                      <a:avLst/>
+                    </a:prstGeom>
+                  </pic:spPr>
+                </pic:pic>
+              </a:graphicData>
+            </a:graphic>
+          </wp:inline>
+        </w:drawing>
+      </w:r>
+    </w:p>
+    <w:p>
+      <w:pPr>
+        <w:pStyle w:val="a5"/>
+        <w:numPr>
+          <w:ilvl w:val="0"/>
+          <w:numId w:val="10"/>
+        </w:numPr>
+        <w:ind w:firstLineChars="0"/>
+        <w:jc w:val="left"/>
+      </w:pPr>
+      <w:r>
+        <w:rPr>
+          <w:rFonts w:hint="eastAsia"/>
+        </w:rPr>
+        <w:t>点击绿色的Commit按钮，进入第三阶段。</w:t>
+      </w:r>
+    </w:p>
+    <w:p>
+      <w:pPr>
+        <w:pStyle w:val="a5"/>
+        <w:ind w:left="420" w:firstLineChars="0" w:firstLine="0"/>
+        <w:jc w:val="left"/>
+      </w:pPr>
+      <w:r>
+        <w:lastRenderedPageBreak/>
+        <w:drawing>
+          <wp:inline distT="0" distB="0" distL="0" distR="0" wp14:anchorId="5B285FB8" wp14:editId="3FF3716E">
+            <wp:extent cx="5274310" cy="3289300"/>
+            <wp:effectExtent l="0" t="0" r="2540" b="6350"/>
+            <wp:docPr id="26" name="图片 26" descr="图形用户界面, 应用程序&#10;&#10;描述已自动生成"/>
+            <wp:cNvGraphicFramePr>
+              <a:graphicFrameLocks xmlns:a="http://schemas.openxmlformats.org/drawingml/2006/main" noChangeAspect="1"/>
+            </wp:cNvGraphicFramePr>
+            <a:graphic xmlns:a="http://schemas.openxmlformats.org/drawingml/2006/main">
+              <a:graphicData uri="http://schemas.openxmlformats.org/drawingml/2006/picture">
+                <pic:pic xmlns:pic="http://schemas.openxmlformats.org/drawingml/2006/picture">
+                  <pic:nvPicPr>
+                    <pic:cNvPr id="26" name="图片 26" descr="图形用户界面, 应用程序&#10;&#10;描述已自动生成"/>
+                    <pic:cNvPicPr/>
+                  </pic:nvPicPr>
+                  <pic:blipFill>
+                    <a:blip r:embed="rId18"/>
+                    <a:stretch>
+                      <a:fillRect/>
+                    </a:stretch>
+                  </pic:blipFill>
+                  <pic:spPr>
+                    <a:xfrm>
+                      <a:off x="0" y="0"/>
+                      <a:ext cx="5274310" cy="3289300"/>
+                    </a:xfrm>
+                    <a:prstGeom prst="rect">
+                      <a:avLst/>
+                    </a:prstGeom>
+                  </pic:spPr>
+                </pic:pic>
+              </a:graphicData>
+            </a:graphic>
+          </wp:inline>
+        </w:drawing>
+      </w:r>
+    </w:p>
+    <w:p>
+      <w:pPr>
+        <w:pStyle w:val="a5"/>
+        <w:numPr>
+          <w:ilvl w:val="0"/>
+          <w:numId w:val="10"/>
+        </w:numPr>
+        <w:ind w:firstLineChars="0"/>
+        <w:jc w:val="left"/>
       </w:pPr>
       <w:r>
         <w:rPr>

</xml_diff>